<commit_message>
onderzoeks document verandert en examen afspraken
</commit_message>
<xml_diff>
--- a/doucmentatie/Onderzoek interaction design.docx
+++ b/doucmentatie/Onderzoek interaction design.docx
@@ -28,34 +28,7 @@
     </w:p>
     <w:p>
       <w:r>
-        <w:t>Het doel is dat s</w:t>
-      </w:r>
-      <w:r>
-        <w:t xml:space="preserve">tudenten een </w:t>
-      </w:r>
-      <w:proofErr w:type="spellStart"/>
-      <w:r>
-        <w:t>enquete</w:t>
-      </w:r>
-      <w:proofErr w:type="spellEnd"/>
-      <w:r>
-        <w:t xml:space="preserve"> invullen met vragen over hoe hun dag was of hoe de les die ze zojuist hebben gevolgd was en </w:t>
-      </w:r>
-      <w:proofErr w:type="spellStart"/>
-      <w:r>
-        <w:t>mischien</w:t>
-      </w:r>
-      <w:proofErr w:type="spellEnd"/>
-      <w:r>
-        <w:t xml:space="preserve"> vragen over het project wat ze deze periode hebben gemaakt en deze integreren in bijv. de </w:t>
-      </w:r>
-      <w:proofErr w:type="spellStart"/>
-      <w:r>
-        <w:t>osiris</w:t>
-      </w:r>
-      <w:proofErr w:type="spellEnd"/>
-      <w:r>
-        <w:t xml:space="preserve"> website.</w:t>
+        <w:t>Het doel is om te zorgen dat de school informatie krijgt over hoe de studenten de lessen en lesstof ervaren.</w:t>
       </w:r>
     </w:p>
     <w:p>
@@ -73,31 +46,7 @@
     </w:p>
     <w:p>
       <w:r>
-        <w:t xml:space="preserve">Studenten </w:t>
-      </w:r>
-      <w:proofErr w:type="spellStart"/>
-      <w:r>
-        <w:t>specefiek</w:t>
-      </w:r>
-      <w:proofErr w:type="spellEnd"/>
-      <w:r>
-        <w:t xml:space="preserve"> de studenten van </w:t>
-      </w:r>
-      <w:proofErr w:type="spellStart"/>
-      <w:r>
-        <w:t>aventus</w:t>
-      </w:r>
-      <w:proofErr w:type="spellEnd"/>
-      <w:r>
-        <w:t xml:space="preserve"> </w:t>
-      </w:r>
-      <w:proofErr w:type="spellStart"/>
-      <w:r>
-        <w:t>apeldoorn</w:t>
-      </w:r>
-      <w:proofErr w:type="spellEnd"/>
-      <w:r>
-        <w:t>.</w:t>
+        <w:t>Studenten specefiek de studenten van aventus apeldoorn.</w:t>
       </w:r>
     </w:p>
     <w:p>
@@ -110,7 +59,11 @@
         <w:t>Het is ook vrij diverse in afkomst en interesse door de groter keuze aan opleidingen.</w:t>
       </w:r>
     </w:p>
-    <w:p/>
+    <w:p>
+      <w:r>
+        <w:t>Ook de leraren die naar deze informatie moeten kijken zijn binnen deze doelgroep</w:t>
+      </w:r>
+    </w:p>
     <w:p>
       <w:pPr>
         <w:pStyle w:val="Kop2"/>
@@ -141,15 +94,7 @@
         </w:numPr>
       </w:pPr>
       <w:r>
-        <w:t xml:space="preserve">Studenten moeten </w:t>
-      </w:r>
-      <w:proofErr w:type="spellStart"/>
-      <w:r>
-        <w:t>enquetes</w:t>
-      </w:r>
-      <w:proofErr w:type="spellEnd"/>
-      <w:r>
-        <w:t xml:space="preserve"> kunnen invullen.</w:t>
+        <w:t>Studenten moeten enquetes kunnen invullen.</w:t>
       </w:r>
     </w:p>
     <w:p>
@@ -161,25 +106,12 @@
         </w:numPr>
       </w:pPr>
       <w:r>
-        <w:t xml:space="preserve">Studenten moeten kunnen vertellen waarom ze de </w:t>
-      </w:r>
-      <w:proofErr w:type="spellStart"/>
-      <w:r>
-        <w:t>enquete</w:t>
-      </w:r>
-      <w:proofErr w:type="spellEnd"/>
-      <w:r>
-        <w:t xml:space="preserve"> een bepaalde manier hebben ingevoerd.</w:t>
-      </w:r>
-    </w:p>
-    <w:p>
-      <w:proofErr w:type="spellStart"/>
-      <w:r>
-        <w:t>Should</w:t>
-      </w:r>
-      <w:proofErr w:type="spellEnd"/>
-      <w:r>
-        <w:t xml:space="preserve"> have:</w:t>
+        <w:t>Studenten moeten kunnen vertellen waarom ze de enquete een bepaalde manier hebben ingevoerd.</w:t>
+      </w:r>
+    </w:p>
+    <w:p>
+      <w:r>
+        <w:t>Should have:</w:t>
       </w:r>
     </w:p>
     <w:p>
@@ -193,81 +125,17 @@
           <w:lang w:val="en-GB"/>
         </w:rPr>
       </w:pPr>
-      <w:proofErr w:type="spellStart"/>
       <w:r>
         <w:rPr>
           <w:lang w:val="en-GB"/>
         </w:rPr>
-        <w:t>Enquete</w:t>
-      </w:r>
-      <w:proofErr w:type="spellEnd"/>
+        <w:t>Enquete moet mooi in the front end</w:t>
+      </w:r>
       <w:r>
         <w:rPr>
           <w:lang w:val="en-GB"/>
         </w:rPr>
-        <w:t xml:space="preserve"> </w:t>
-      </w:r>
-      <w:proofErr w:type="spellStart"/>
-      <w:r>
-        <w:rPr>
-          <w:lang w:val="en-GB"/>
-        </w:rPr>
-        <w:t>moet</w:t>
-      </w:r>
-      <w:proofErr w:type="spellEnd"/>
-      <w:r>
-        <w:rPr>
-          <w:lang w:val="en-GB"/>
-        </w:rPr>
-        <w:t xml:space="preserve"> </w:t>
-      </w:r>
-      <w:proofErr w:type="spellStart"/>
-      <w:r>
-        <w:rPr>
-          <w:lang w:val="en-GB"/>
-        </w:rPr>
-        <w:t>mooi</w:t>
-      </w:r>
-      <w:proofErr w:type="spellEnd"/>
-      <w:r>
-        <w:rPr>
-          <w:lang w:val="en-GB"/>
-        </w:rPr>
-        <w:t xml:space="preserve"> in the front end</w:t>
-      </w:r>
-      <w:r>
-        <w:rPr>
-          <w:lang w:val="en-GB"/>
-        </w:rPr>
-        <w:t xml:space="preserve"> </w:t>
-      </w:r>
-      <w:proofErr w:type="spellStart"/>
-      <w:r>
-        <w:rPr>
-          <w:lang w:val="en-GB"/>
-        </w:rPr>
-        <w:t>geintegreerd</w:t>
-      </w:r>
-      <w:proofErr w:type="spellEnd"/>
-      <w:r>
-        <w:rPr>
-          <w:lang w:val="en-GB"/>
-        </w:rPr>
-        <w:t xml:space="preserve"> </w:t>
-      </w:r>
-      <w:proofErr w:type="spellStart"/>
-      <w:r>
-        <w:rPr>
-          <w:lang w:val="en-GB"/>
-        </w:rPr>
-        <w:t>zijn</w:t>
-      </w:r>
-      <w:proofErr w:type="spellEnd"/>
-      <w:r>
-        <w:rPr>
-          <w:lang w:val="en-GB"/>
-        </w:rPr>
-        <w:t>.</w:t>
+        <w:t xml:space="preserve"> geintegreerd zijn.</w:t>
       </w:r>
     </w:p>
     <w:p>
@@ -278,50 +146,16 @@
           <w:numId w:val="2"/>
         </w:numPr>
       </w:pPr>
-      <w:proofErr w:type="spellStart"/>
-      <w:r>
-        <w:t>Enquete</w:t>
-      </w:r>
-      <w:proofErr w:type="spellEnd"/>
-      <w:r>
-        <w:t xml:space="preserve"> </w:t>
-      </w:r>
-      <w:proofErr w:type="spellStart"/>
-      <w:r>
-        <w:t>vershijnt</w:t>
-      </w:r>
-      <w:proofErr w:type="spellEnd"/>
-      <w:r>
-        <w:t xml:space="preserve"> in een pop up </w:t>
-      </w:r>
-      <w:proofErr w:type="spellStart"/>
-      <w:r>
-        <w:t>window</w:t>
-      </w:r>
-      <w:proofErr w:type="spellEnd"/>
-      <w:r>
-        <w:t xml:space="preserve"> </w:t>
-      </w:r>
-      <w:proofErr w:type="spellStart"/>
-      <w:r>
-        <w:t>inplaats</w:t>
-      </w:r>
-      <w:proofErr w:type="spellEnd"/>
-      <w:r>
-        <w:t xml:space="preserve"> van</w:t>
+      <w:r>
+        <w:t>Enquete vershijnt in een pop up window inplaats van</w:t>
       </w:r>
       <w:r>
         <w:t xml:space="preserve"> een nieuwe pagina </w:t>
       </w:r>
     </w:p>
     <w:p>
-      <w:proofErr w:type="spellStart"/>
-      <w:r>
-        <w:t>Could</w:t>
-      </w:r>
-      <w:proofErr w:type="spellEnd"/>
-      <w:r>
-        <w:t xml:space="preserve"> have:</w:t>
+      <w:r>
+        <w:t>Could have:</w:t>
       </w:r>
       <w:r>
         <w:tab/>
@@ -340,13 +174,8 @@
       </w:r>
     </w:p>
     <w:p>
-      <w:proofErr w:type="spellStart"/>
-      <w:r>
-        <w:t>Would</w:t>
-      </w:r>
-      <w:proofErr w:type="spellEnd"/>
-      <w:r>
-        <w:t xml:space="preserve"> have:</w:t>
+      <w:r>
+        <w:t>Would have:</w:t>
       </w:r>
     </w:p>
     <w:p>
@@ -358,23 +187,7 @@
         </w:numPr>
       </w:pPr>
       <w:r>
-        <w:t xml:space="preserve">Een </w:t>
-      </w:r>
-      <w:proofErr w:type="spellStart"/>
-      <w:r>
-        <w:t>rewards</w:t>
-      </w:r>
-      <w:proofErr w:type="spellEnd"/>
-      <w:r>
-        <w:t xml:space="preserve"> systeem als de student genoeg </w:t>
-      </w:r>
-      <w:proofErr w:type="spellStart"/>
-      <w:r>
-        <w:t>enquete’s</w:t>
-      </w:r>
-      <w:proofErr w:type="spellEnd"/>
-      <w:r>
-        <w:t xml:space="preserve"> invult </w:t>
+        <w:t xml:space="preserve">Een rewards systeem als de student genoeg enquete’s invult </w:t>
       </w:r>
     </w:p>
     <w:p/>
@@ -392,15 +205,7 @@
       </w:pPr>
       <w:r>
         <w:lastRenderedPageBreak/>
-        <w:t xml:space="preserve">User </w:t>
-      </w:r>
-      <w:proofErr w:type="spellStart"/>
-      <w:r>
-        <w:t>stories</w:t>
-      </w:r>
-      <w:proofErr w:type="spellEnd"/>
-      <w:r>
-        <w:t xml:space="preserve"> </w:t>
+        <w:t xml:space="preserve">User stories </w:t>
       </w:r>
     </w:p>
     <w:p/>
@@ -411,42 +216,10 @@
     </w:p>
     <w:p>
       <w:r>
-        <w:t xml:space="preserve">Femke is een student bij </w:t>
-      </w:r>
-      <w:proofErr w:type="spellStart"/>
-      <w:r>
-        <w:t>aventus</w:t>
-      </w:r>
-      <w:proofErr w:type="spellEnd"/>
-      <w:r>
-        <w:t xml:space="preserve"> op de</w:t>
-      </w:r>
-      <w:r>
-        <w:t xml:space="preserve"> media ontwerp opleiding en vind dat de lessen die zij krijgt niet voldoen aan haar </w:t>
-      </w:r>
-      <w:proofErr w:type="spellStart"/>
-      <w:r>
-        <w:t>standaart</w:t>
-      </w:r>
-      <w:proofErr w:type="spellEnd"/>
-      <w:r>
-        <w:t xml:space="preserve"> en wil hier graag haar mening over uiten.  Dus gaat ze op haar </w:t>
-      </w:r>
-      <w:proofErr w:type="spellStart"/>
-      <w:r>
-        <w:t>Aventus</w:t>
-      </w:r>
-      <w:proofErr w:type="spellEnd"/>
-      <w:r>
-        <w:t xml:space="preserve"> Osiris app naar </w:t>
-      </w:r>
-      <w:proofErr w:type="spellStart"/>
-      <w:r>
-        <w:t>enquete</w:t>
-      </w:r>
-      <w:proofErr w:type="spellEnd"/>
-      <w:r>
-        <w:t xml:space="preserve"> knop en vult ze hem in en krijgt ze een mail terug met verificatie en de antwoorden die zij heeft gegeven.</w:t>
+        <w:t>Femke is een student bij aventus op de</w:t>
+      </w:r>
+      <w:r>
+        <w:t xml:space="preserve"> media ontwerp opleiding en vind dat de lessen die zij krijgt niet voldoen aan haar standaart en wil hier graag haar mening over uiten.  Dus gaat ze op haar Aventus Osiris app naar enquete knop en vult ze hem in en krijgt ze een mail terug met verificatie en de antwoorden die zij heeft gegeven.</w:t>
       </w:r>
     </w:p>
     <w:p>
@@ -456,39 +229,7 @@
     </w:p>
     <w:p>
       <w:r>
-        <w:t xml:space="preserve">Joost is een student bij </w:t>
-      </w:r>
-      <w:proofErr w:type="spellStart"/>
-      <w:r>
-        <w:t>aventus</w:t>
-      </w:r>
-      <w:proofErr w:type="spellEnd"/>
-      <w:r>
-        <w:t xml:space="preserve"> op de software </w:t>
-      </w:r>
-      <w:proofErr w:type="spellStart"/>
-      <w:r>
-        <w:t>developer</w:t>
-      </w:r>
-      <w:proofErr w:type="spellEnd"/>
-      <w:r>
-        <w:t xml:space="preserve"> en hij is over het algemeen tevreden met zijn opleiding en heeft niet veel te zeggen. Maar als hij de </w:t>
-      </w:r>
-      <w:proofErr w:type="spellStart"/>
-      <w:r>
-        <w:t>enquetes</w:t>
-      </w:r>
-      <w:proofErr w:type="spellEnd"/>
-      <w:r>
-        <w:t xml:space="preserve"> blijft invullen kan hij </w:t>
-      </w:r>
-      <w:proofErr w:type="spellStart"/>
-      <w:r>
-        <w:t>reward</w:t>
-      </w:r>
-      <w:proofErr w:type="spellEnd"/>
-      <w:r>
-        <w:t xml:space="preserve"> points krijgen om een lekker bakje koffie of een snack te halen in de school kantine dus blijft hij hem toch wel maken.</w:t>
+        <w:t>Joost is een student bij aventus op de software developer en hij is over het algemeen tevreden met zijn opleiding en heeft niet veel te zeggen. Maar als hij de enquetes blijft invullen kan hij reward points krijgen om een lekker bakje koffie of een snack te halen in de school kantine dus blijft hij hem toch wel maken.</w:t>
       </w:r>
     </w:p>
     <w:p/>
@@ -503,63 +244,15 @@
     <w:p/>
     <w:p>
       <w:r>
-        <w:t xml:space="preserve">Mijn concept voor de </w:t>
-      </w:r>
-      <w:proofErr w:type="spellStart"/>
-      <w:r>
-        <w:t>enquete</w:t>
-      </w:r>
-      <w:proofErr w:type="spellEnd"/>
-      <w:r>
-        <w:t xml:space="preserve"> is: Een knop die is ingebouwd in de </w:t>
-      </w:r>
-      <w:proofErr w:type="spellStart"/>
-      <w:r>
-        <w:t>aventus</w:t>
-      </w:r>
-      <w:proofErr w:type="spellEnd"/>
-      <w:r>
-        <w:t xml:space="preserve"> </w:t>
-      </w:r>
-      <w:proofErr w:type="spellStart"/>
-      <w:r>
-        <w:t>osiris</w:t>
-      </w:r>
-      <w:proofErr w:type="spellEnd"/>
-      <w:r>
-        <w:t xml:space="preserve"> app en als je er op klikt komt er een </w:t>
-      </w:r>
-      <w:proofErr w:type="spellStart"/>
-      <w:r>
-        <w:t>enquete</w:t>
-      </w:r>
-      <w:proofErr w:type="spellEnd"/>
-      <w:r>
-        <w:t xml:space="preserve"> voor met het front end thema van </w:t>
-      </w:r>
-      <w:proofErr w:type="spellStart"/>
-      <w:r>
-        <w:t>osiris</w:t>
-      </w:r>
-      <w:proofErr w:type="spellEnd"/>
-      <w:r>
-        <w:t xml:space="preserve">. In de </w:t>
-      </w:r>
-      <w:proofErr w:type="spellStart"/>
-      <w:r>
-        <w:t>enquete</w:t>
-      </w:r>
-      <w:proofErr w:type="spellEnd"/>
-      <w:r>
-        <w:t xml:space="preserve"> zitten meerkeuze en open vragen de student kan vragen overslaan en terug gaan om antwoorden te veranderen als de student alle vragen heeft ingevuld krijgt hij een of een verificatie bericht of via sms of via zijn schoolmail en worden er </w:t>
-      </w:r>
-      <w:proofErr w:type="spellStart"/>
-      <w:r>
-        <w:t>reward</w:t>
-      </w:r>
-      <w:proofErr w:type="spellEnd"/>
-      <w:r>
-        <w:t xml:space="preserve"> points op het account van de student gezet die je kan zien als je op je profiel klikt </w:t>
+        <w:t>Mijn concept voor de enquete is: Een knop die is ingebouwd in de aventus osiris app en als je er op klikt komt er een enquete voor met het front end thema van osiris. In de enquete zitten meerkeuze en open vragen de student kan vragen overslaan en terug gaan om antwoorden te veranderen als de student alle vragen heeft ingevuld krijgt hij een of een verificatie bericht of via sms of via zijn schoolmail en worden er reward points op het account van de student gezet die je kan zien als je op je profiel klikt</w:t>
+      </w:r>
+      <w:r>
+        <w:t>.</w:t>
+      </w:r>
+    </w:p>
+    <w:p>
+      <w:r>
+        <w:t>Ook zal er een systeem komen waar beheerder(leraren) kunnen zien wat de studenten invoeren.</w:t>
       </w:r>
     </w:p>
     <w:sectPr>

</xml_diff>